<commit_message>
Atualiação e finalização do capítulo 05
</commit_message>
<xml_diff>
--- a/Notas.docx
+++ b/Notas.docx
@@ -391,7 +391,15 @@
     </w:p>
     <w:p>
       <w:r>
-        <w:t xml:space="preserve">A[::n] </w:t>
+        <w:t>A</w:t>
+      </w:r>
+      <w:proofErr w:type="gramStart"/>
+      <w:r>
+        <w:t>[::</w:t>
+      </w:r>
+      <w:proofErr w:type="gramEnd"/>
+      <w:r>
+        <w:t xml:space="preserve">n] </w:t>
       </w:r>
       <w:r>
         <w:sym w:font="Wingdings" w:char="F0E0"/>
@@ -924,7 +932,31 @@
           <w:lang w:eastAsia="pt-BR"/>
           <w14:ligatures w14:val="none"/>
         </w:rPr>
-        <w:t xml:space="preserve"> tradicionais, tornando o código mais curto e legível.</w:t>
+        <w:t xml:space="preserve"> </w:t>
+      </w:r>
+      <w:proofErr w:type="gramStart"/>
+      <w:r>
+        <w:rPr>
+          <w:rFonts w:ascii="Times New Roman" w:eastAsia="Times New Roman" w:hAnsi="Times New Roman" w:cs="Times New Roman"/>
+          <w:kern w:val="0"/>
+          <w:sz w:val="24"/>
+          <w:szCs w:val="24"/>
+          <w:lang w:eastAsia="pt-BR"/>
+          <w14:ligatures w14:val="none"/>
+        </w:rPr>
+        <w:t>tradicionais</w:t>
+      </w:r>
+      <w:proofErr w:type="gramEnd"/>
+      <w:r>
+        <w:rPr>
+          <w:rFonts w:ascii="Times New Roman" w:eastAsia="Times New Roman" w:hAnsi="Times New Roman" w:cs="Times New Roman"/>
+          <w:kern w:val="0"/>
+          <w:sz w:val="24"/>
+          <w:szCs w:val="24"/>
+          <w:lang w:eastAsia="pt-BR"/>
+          <w14:ligatures w14:val="none"/>
+        </w:rPr>
+        <w:t>, tornando o código mais curto e legível.</w:t>
       </w:r>
     </w:p>
     <w:p>
@@ -1117,6 +1149,7 @@
         <w:t xml:space="preserve"> → Qualquer estrutura iterável (lista, tupla, </w:t>
       </w:r>
       <w:proofErr w:type="spellStart"/>
+      <w:proofErr w:type="gramStart"/>
       <w:r>
         <w:rPr>
           <w:rFonts w:ascii="Times New Roman" w:eastAsia="Times New Roman" w:hAnsi="Times New Roman" w:cs="Times New Roman"/>
@@ -1138,7 +1171,19 @@
           <w:lang w:eastAsia="pt-BR"/>
           <w14:ligatures w14:val="none"/>
         </w:rPr>
-        <w:t>, etc.).</w:t>
+        <w:t>, etc.</w:t>
+      </w:r>
+      <w:proofErr w:type="gramEnd"/>
+      <w:r>
+        <w:rPr>
+          <w:rFonts w:ascii="Times New Roman" w:eastAsia="Times New Roman" w:hAnsi="Times New Roman" w:cs="Times New Roman"/>
+          <w:kern w:val="0"/>
+          <w:sz w:val="24"/>
+          <w:szCs w:val="24"/>
+          <w:lang w:eastAsia="pt-BR"/>
+          <w14:ligatures w14:val="none"/>
+        </w:rPr>
+        <w:t>).</w:t>
       </w:r>
     </w:p>
     <w:p>
@@ -1260,6 +1305,7 @@
         </w:rPr>
         <w:t>1️</w:t>
       </w:r>
+      <w:proofErr w:type="gramStart"/>
       <w:r>
         <w:rPr>
           <w:rFonts w:ascii="Segoe UI Symbol" w:eastAsia="Times New Roman" w:hAnsi="Segoe UI Symbol" w:cs="Segoe UI Symbol"/>
@@ -1280,7 +1326,19 @@
           <w:lang w:eastAsia="pt-BR"/>
           <w14:ligatures w14:val="none"/>
         </w:rPr>
-        <w:t xml:space="preserve"> Criando uma lista com números ao quadrado:</w:t>
+        <w:t xml:space="preserve"> Criando</w:t>
+      </w:r>
+      <w:proofErr w:type="gramEnd"/>
+      <w:r>
+        <w:rPr>
+          <w:rFonts w:ascii="Times New Roman" w:eastAsia="Times New Roman" w:hAnsi="Times New Roman" w:cs="Times New Roman"/>
+          <w:kern w:val="0"/>
+          <w:sz w:val="24"/>
+          <w:szCs w:val="24"/>
+          <w:lang w:eastAsia="pt-BR"/>
+          <w14:ligatures w14:val="none"/>
+        </w:rPr>
+        <w:t xml:space="preserve"> uma lista com números ao quadrado:</w:t>
       </w:r>
     </w:p>
     <w:p>
@@ -1469,6 +1527,7 @@
         </w:rPr>
         <w:t>2️</w:t>
       </w:r>
+      <w:proofErr w:type="gramStart"/>
       <w:r>
         <w:rPr>
           <w:rFonts w:ascii="Segoe UI Symbol" w:eastAsia="Times New Roman" w:hAnsi="Segoe UI Symbol" w:cs="Segoe UI Symbol"/>
@@ -1489,7 +1548,19 @@
           <w:lang w:eastAsia="pt-BR"/>
           <w14:ligatures w14:val="none"/>
         </w:rPr>
-        <w:t xml:space="preserve"> Filtrando números pares:</w:t>
+        <w:t xml:space="preserve"> Filtrando</w:t>
+      </w:r>
+      <w:proofErr w:type="gramEnd"/>
+      <w:r>
+        <w:rPr>
+          <w:rFonts w:ascii="Times New Roman" w:eastAsia="Times New Roman" w:hAnsi="Times New Roman" w:cs="Times New Roman"/>
+          <w:kern w:val="0"/>
+          <w:sz w:val="24"/>
+          <w:szCs w:val="24"/>
+          <w:lang w:eastAsia="pt-BR"/>
+          <w14:ligatures w14:val="none"/>
+        </w:rPr>
+        <w:t xml:space="preserve"> números pares:</w:t>
       </w:r>
     </w:p>
     <w:p>
@@ -1702,6 +1773,7 @@
         </w:rPr>
         <w:t>3️</w:t>
       </w:r>
+      <w:proofErr w:type="gramStart"/>
       <w:r>
         <w:rPr>
           <w:rFonts w:ascii="Segoe UI Symbol" w:eastAsia="Times New Roman" w:hAnsi="Segoe UI Symbol" w:cs="Segoe UI Symbol"/>
@@ -1722,7 +1794,19 @@
           <w:lang w:eastAsia="pt-BR"/>
           <w14:ligatures w14:val="none"/>
         </w:rPr>
-        <w:t xml:space="preserve"> Criando uma lista de palavras com mais de 3 letras:</w:t>
+        <w:t xml:space="preserve"> Criando</w:t>
+      </w:r>
+      <w:proofErr w:type="gramEnd"/>
+      <w:r>
+        <w:rPr>
+          <w:rFonts w:ascii="Times New Roman" w:eastAsia="Times New Roman" w:hAnsi="Times New Roman" w:cs="Times New Roman"/>
+          <w:kern w:val="0"/>
+          <w:sz w:val="24"/>
+          <w:szCs w:val="24"/>
+          <w:lang w:eastAsia="pt-BR"/>
+          <w14:ligatures w14:val="none"/>
+        </w:rPr>
+        <w:t xml:space="preserve"> uma lista de palavras com mais de 3 letras:</w:t>
       </w:r>
     </w:p>
     <w:p>
@@ -1971,6 +2055,7 @@
         <w:lastRenderedPageBreak/>
         <w:t>4️</w:t>
       </w:r>
+      <w:proofErr w:type="gramStart"/>
       <w:r>
         <w:rPr>
           <w:rFonts w:ascii="Segoe UI Symbol" w:eastAsia="Times New Roman" w:hAnsi="Segoe UI Symbol" w:cs="Segoe UI Symbol"/>
@@ -1991,7 +2076,19 @@
           <w:lang w:eastAsia="pt-BR"/>
           <w14:ligatures w14:val="none"/>
         </w:rPr>
-        <w:t xml:space="preserve"> Transformando </w:t>
+        <w:t xml:space="preserve"> Transformando</w:t>
+      </w:r>
+      <w:proofErr w:type="gramEnd"/>
+      <w:r>
+        <w:rPr>
+          <w:rFonts w:ascii="Times New Roman" w:eastAsia="Times New Roman" w:hAnsi="Times New Roman" w:cs="Times New Roman"/>
+          <w:kern w:val="0"/>
+          <w:sz w:val="24"/>
+          <w:szCs w:val="24"/>
+          <w:lang w:eastAsia="pt-BR"/>
+          <w14:ligatures w14:val="none"/>
+        </w:rPr>
+        <w:t xml:space="preserve"> </w:t>
       </w:r>
       <w:proofErr w:type="spellStart"/>
       <w:r>
@@ -2228,6 +2325,7 @@
         </w:rPr>
         <w:t>5️</w:t>
       </w:r>
+      <w:proofErr w:type="gramStart"/>
       <w:r>
         <w:rPr>
           <w:rFonts w:ascii="Segoe UI Symbol" w:eastAsia="Times New Roman" w:hAnsi="Segoe UI Symbol" w:cs="Segoe UI Symbol"/>
@@ -2261,7 +2359,21 @@
           <w:lang w:eastAsia="pt-BR"/>
           <w14:ligatures w14:val="none"/>
         </w:rPr>
-        <w:t xml:space="preserve">Usando </w:t>
+        <w:t>Usando</w:t>
+      </w:r>
+      <w:proofErr w:type="gramEnd"/>
+      <w:r>
+        <w:rPr>
+          <w:rFonts w:ascii="Times New Roman" w:eastAsia="Times New Roman" w:hAnsi="Times New Roman" w:cs="Times New Roman"/>
+          <w:b/>
+          <w:bCs/>
+          <w:kern w:val="0"/>
+          <w:sz w:val="24"/>
+          <w:szCs w:val="24"/>
+          <w:lang w:eastAsia="pt-BR"/>
+          <w14:ligatures w14:val="none"/>
+        </w:rPr>
+        <w:t xml:space="preserve"> </w:t>
       </w:r>
       <w:proofErr w:type="spellStart"/>
       <w:r>
@@ -2469,9 +2581,22 @@
           <w:lang w:eastAsia="pt-BR"/>
           <w14:ligatures w14:val="none"/>
         </w:rPr>
-        <w:t>par_ou_impar</w:t>
-      </w:r>
-      <w:proofErr w:type="spellEnd"/>
+        <w:t>par_ou_</w:t>
+      </w:r>
+      <w:proofErr w:type="gramStart"/>
+      <w:r>
+        <w:rPr>
+          <w:rFonts w:ascii="Courier New" w:eastAsia="Times New Roman" w:hAnsi="Courier New" w:cs="Courier New"/>
+          <w:kern w:val="0"/>
+          <w:sz w:val="20"/>
+          <w:szCs w:val="20"/>
+          <w:lang w:eastAsia="pt-BR"/>
+          <w14:ligatures w14:val="none"/>
+        </w:rPr>
+        <w:t>impar</w:t>
+      </w:r>
+      <w:proofErr w:type="spellEnd"/>
+      <w:proofErr w:type="gramEnd"/>
       <w:r>
         <w:rPr>
           <w:rFonts w:ascii="Courier New" w:eastAsia="Times New Roman" w:hAnsi="Courier New" w:cs="Courier New"/>
@@ -2607,9 +2732,22 @@
           <w:lang w:eastAsia="pt-BR"/>
           <w14:ligatures w14:val="none"/>
         </w:rPr>
-        <w:t>par_ou_impar</w:t>
-      </w:r>
-      <w:proofErr w:type="spellEnd"/>
+        <w:t>par_ou_</w:t>
+      </w:r>
+      <w:proofErr w:type="gramStart"/>
+      <w:r>
+        <w:rPr>
+          <w:rFonts w:ascii="Courier New" w:eastAsia="Times New Roman" w:hAnsi="Courier New" w:cs="Courier New"/>
+          <w:kern w:val="0"/>
+          <w:sz w:val="20"/>
+          <w:szCs w:val="20"/>
+          <w:lang w:eastAsia="pt-BR"/>
+          <w14:ligatures w14:val="none"/>
+        </w:rPr>
+        <w:t>impar</w:t>
+      </w:r>
+      <w:proofErr w:type="spellEnd"/>
+      <w:proofErr w:type="gramEnd"/>
       <w:r>
         <w:rPr>
           <w:rFonts w:ascii="Courier New" w:eastAsia="Times New Roman" w:hAnsi="Courier New" w:cs="Courier New"/>
@@ -3560,7 +3698,31 @@
           <w:lang w:eastAsia="pt-BR"/>
           <w14:ligatures w14:val="none"/>
         </w:rPr>
-        <w:t xml:space="preserve"> está no </w:t>
+        <w:t xml:space="preserve"> </w:t>
+      </w:r>
+      <w:proofErr w:type="gramStart"/>
+      <w:r>
+        <w:rPr>
+          <w:rFonts w:ascii="Times New Roman" w:eastAsia="Times New Roman" w:hAnsi="Times New Roman" w:cs="Times New Roman"/>
+          <w:kern w:val="0"/>
+          <w:sz w:val="24"/>
+          <w:szCs w:val="24"/>
+          <w:lang w:eastAsia="pt-BR"/>
+          <w14:ligatures w14:val="none"/>
+        </w:rPr>
+        <w:t>está</w:t>
+      </w:r>
+      <w:proofErr w:type="gramEnd"/>
+      <w:r>
+        <w:rPr>
+          <w:rFonts w:ascii="Times New Roman" w:eastAsia="Times New Roman" w:hAnsi="Times New Roman" w:cs="Times New Roman"/>
+          <w:kern w:val="0"/>
+          <w:sz w:val="24"/>
+          <w:szCs w:val="24"/>
+          <w:lang w:eastAsia="pt-BR"/>
+          <w14:ligatures w14:val="none"/>
+        </w:rPr>
+        <w:t xml:space="preserve"> no </w:t>
       </w:r>
       <w:r>
         <w:rPr>
@@ -5993,16 +6155,29 @@
           <w14:ligatures w14:val="none"/>
         </w:rPr>
       </w:pPr>
-      <w:r>
-        <w:rPr>
-          <w:rFonts w:ascii="Courier New" w:eastAsia="Times New Roman" w:hAnsi="Courier New" w:cs="Courier New"/>
-          <w:kern w:val="0"/>
-          <w:sz w:val="20"/>
-          <w:szCs w:val="20"/>
-          <w:lang w:eastAsia="pt-BR"/>
-          <w14:ligatures w14:val="none"/>
-        </w:rPr>
-        <w:t xml:space="preserve">inicio = </w:t>
+      <w:proofErr w:type="gramStart"/>
+      <w:r>
+        <w:rPr>
+          <w:rFonts w:ascii="Courier New" w:eastAsia="Times New Roman" w:hAnsi="Courier New" w:cs="Courier New"/>
+          <w:kern w:val="0"/>
+          <w:sz w:val="20"/>
+          <w:szCs w:val="20"/>
+          <w:lang w:eastAsia="pt-BR"/>
+          <w14:ligatures w14:val="none"/>
+        </w:rPr>
+        <w:t>inicio</w:t>
+      </w:r>
+      <w:proofErr w:type="gramEnd"/>
+      <w:r>
+        <w:rPr>
+          <w:rFonts w:ascii="Courier New" w:eastAsia="Times New Roman" w:hAnsi="Courier New" w:cs="Courier New"/>
+          <w:kern w:val="0"/>
+          <w:sz w:val="20"/>
+          <w:szCs w:val="20"/>
+          <w:lang w:eastAsia="pt-BR"/>
+          <w14:ligatures w14:val="none"/>
+        </w:rPr>
+        <w:t xml:space="preserve"> = </w:t>
       </w:r>
       <w:proofErr w:type="spellStart"/>
       <w:r>
@@ -6352,7 +6527,31 @@
           <w:lang w:eastAsia="pt-BR"/>
           <w14:ligatures w14:val="none"/>
         </w:rPr>
-        <w:t xml:space="preserve"> com for: {fim - inicio:.4f} segundos")</w:t>
+        <w:t xml:space="preserve"> com for: {fim - </w:t>
+      </w:r>
+      <w:proofErr w:type="gramStart"/>
+      <w:r>
+        <w:rPr>
+          <w:rFonts w:ascii="Courier New" w:eastAsia="Times New Roman" w:hAnsi="Courier New" w:cs="Courier New"/>
+          <w:kern w:val="0"/>
+          <w:sz w:val="20"/>
+          <w:szCs w:val="20"/>
+          <w:lang w:eastAsia="pt-BR"/>
+          <w14:ligatures w14:val="none"/>
+        </w:rPr>
+        <w:t>inicio</w:t>
+      </w:r>
+      <w:proofErr w:type="gramEnd"/>
+      <w:r>
+        <w:rPr>
+          <w:rFonts w:ascii="Courier New" w:eastAsia="Times New Roman" w:hAnsi="Courier New" w:cs="Courier New"/>
+          <w:kern w:val="0"/>
+          <w:sz w:val="20"/>
+          <w:szCs w:val="20"/>
+          <w:lang w:eastAsia="pt-BR"/>
+          <w14:ligatures w14:val="none"/>
+        </w:rPr>
+        <w:t>:.4f} segundos")</w:t>
       </w:r>
     </w:p>
     <w:p>
@@ -6470,16 +6669,29 @@
           <w14:ligatures w14:val="none"/>
         </w:rPr>
       </w:pPr>
-      <w:r>
-        <w:rPr>
-          <w:rFonts w:ascii="Courier New" w:eastAsia="Times New Roman" w:hAnsi="Courier New" w:cs="Courier New"/>
-          <w:kern w:val="0"/>
-          <w:sz w:val="20"/>
-          <w:szCs w:val="20"/>
-          <w:lang w:eastAsia="pt-BR"/>
-          <w14:ligatures w14:val="none"/>
-        </w:rPr>
-        <w:t xml:space="preserve">inicio = </w:t>
+      <w:proofErr w:type="gramStart"/>
+      <w:r>
+        <w:rPr>
+          <w:rFonts w:ascii="Courier New" w:eastAsia="Times New Roman" w:hAnsi="Courier New" w:cs="Courier New"/>
+          <w:kern w:val="0"/>
+          <w:sz w:val="20"/>
+          <w:szCs w:val="20"/>
+          <w:lang w:eastAsia="pt-BR"/>
+          <w14:ligatures w14:val="none"/>
+        </w:rPr>
+        <w:t>inicio</w:t>
+      </w:r>
+      <w:proofErr w:type="gramEnd"/>
+      <w:r>
+        <w:rPr>
+          <w:rFonts w:ascii="Courier New" w:eastAsia="Times New Roman" w:hAnsi="Courier New" w:cs="Courier New"/>
+          <w:kern w:val="0"/>
+          <w:sz w:val="20"/>
+          <w:szCs w:val="20"/>
+          <w:lang w:eastAsia="pt-BR"/>
+          <w14:ligatures w14:val="none"/>
+        </w:rPr>
+        <w:t xml:space="preserve"> = </w:t>
       </w:r>
       <w:proofErr w:type="spellStart"/>
       <w:r>
@@ -6769,7 +6981,31 @@
           <w:lang w:eastAsia="pt-BR"/>
           <w14:ligatures w14:val="none"/>
         </w:rPr>
-        <w:t>: {fim - inicio:.4f} segundos")</w:t>
+        <w:t xml:space="preserve">: {fim - </w:t>
+      </w:r>
+      <w:proofErr w:type="gramStart"/>
+      <w:r>
+        <w:rPr>
+          <w:rFonts w:ascii="Courier New" w:eastAsia="Times New Roman" w:hAnsi="Courier New" w:cs="Courier New"/>
+          <w:kern w:val="0"/>
+          <w:sz w:val="20"/>
+          <w:szCs w:val="20"/>
+          <w:lang w:eastAsia="pt-BR"/>
+          <w14:ligatures w14:val="none"/>
+        </w:rPr>
+        <w:t>inicio</w:t>
+      </w:r>
+      <w:proofErr w:type="gramEnd"/>
+      <w:r>
+        <w:rPr>
+          <w:rFonts w:ascii="Courier New" w:eastAsia="Times New Roman" w:hAnsi="Courier New" w:cs="Courier New"/>
+          <w:kern w:val="0"/>
+          <w:sz w:val="20"/>
+          <w:szCs w:val="20"/>
+          <w:lang w:eastAsia="pt-BR"/>
+          <w14:ligatures w14:val="none"/>
+        </w:rPr>
+        <w:t>:.4f} segundos")</w:t>
       </w:r>
     </w:p>
     <w:p>
@@ -8856,8 +9092,21 @@
           <w:lang w:eastAsia="pt-BR"/>
           <w14:ligatures w14:val="none"/>
         </w:rPr>
-        <w:t xml:space="preserve"> → Lista, dicionário, range, etc.</w:t>
-      </w:r>
+        <w:t xml:space="preserve"> → Lista, dicionário, </w:t>
+      </w:r>
+      <w:proofErr w:type="gramStart"/>
+      <w:r>
+        <w:rPr>
+          <w:rFonts w:ascii="Times New Roman" w:eastAsia="Times New Roman" w:hAnsi="Times New Roman" w:cs="Times New Roman"/>
+          <w:kern w:val="0"/>
+          <w:sz w:val="24"/>
+          <w:szCs w:val="24"/>
+          <w:lang w:eastAsia="pt-BR"/>
+          <w14:ligatures w14:val="none"/>
+        </w:rPr>
+        <w:t>range, etc.</w:t>
+      </w:r>
+      <w:proofErr w:type="gramEnd"/>
     </w:p>
     <w:p>
       <w:pPr>
@@ -8997,6 +9246,7 @@
         </w:rPr>
         <w:t>1️</w:t>
       </w:r>
+      <w:proofErr w:type="gramStart"/>
       <w:r>
         <w:rPr>
           <w:rFonts w:ascii="Segoe UI Symbol" w:eastAsia="Times New Roman" w:hAnsi="Segoe UI Symbol" w:cs="Segoe UI Symbol"/>
@@ -9021,7 +9271,21 @@
           <w:lang w:eastAsia="pt-BR"/>
           <w14:ligatures w14:val="none"/>
         </w:rPr>
-        <w:t xml:space="preserve"> Criando um dicionário a partir de uma lista</w:t>
+        <w:t xml:space="preserve"> Criando</w:t>
+      </w:r>
+      <w:proofErr w:type="gramEnd"/>
+      <w:r>
+        <w:rPr>
+          <w:rFonts w:ascii="Times New Roman" w:eastAsia="Times New Roman" w:hAnsi="Times New Roman" w:cs="Times New Roman"/>
+          <w:b/>
+          <w:bCs/>
+          <w:kern w:val="0"/>
+          <w:sz w:val="27"/>
+          <w:szCs w:val="27"/>
+          <w:lang w:eastAsia="pt-BR"/>
+          <w14:ligatures w14:val="none"/>
+        </w:rPr>
+        <w:t xml:space="preserve"> um dicionário a partir de uma lista</w:t>
       </w:r>
     </w:p>
     <w:p>
@@ -9307,6 +9571,7 @@
         </w:rPr>
         <w:t>2️</w:t>
       </w:r>
+      <w:proofErr w:type="gramStart"/>
       <w:r>
         <w:rPr>
           <w:rFonts w:ascii="Segoe UI Symbol" w:eastAsia="Times New Roman" w:hAnsi="Segoe UI Symbol" w:cs="Segoe UI Symbol"/>
@@ -9331,7 +9596,21 @@
           <w:lang w:eastAsia="pt-BR"/>
           <w14:ligatures w14:val="none"/>
         </w:rPr>
-        <w:t xml:space="preserve"> Filtrando dados</w:t>
+        <w:t xml:space="preserve"> Filtrando</w:t>
+      </w:r>
+      <w:proofErr w:type="gramEnd"/>
+      <w:r>
+        <w:rPr>
+          <w:rFonts w:ascii="Times New Roman" w:eastAsia="Times New Roman" w:hAnsi="Times New Roman" w:cs="Times New Roman"/>
+          <w:b/>
+          <w:bCs/>
+          <w:kern w:val="0"/>
+          <w:sz w:val="27"/>
+          <w:szCs w:val="27"/>
+          <w:lang w:eastAsia="pt-BR"/>
+          <w14:ligatures w14:val="none"/>
+        </w:rPr>
+        <w:t xml:space="preserve"> dados</w:t>
       </w:r>
     </w:p>
     <w:p>
@@ -9665,6 +9944,7 @@
         </w:rPr>
         <w:t>3️</w:t>
       </w:r>
+      <w:proofErr w:type="gramStart"/>
       <w:r>
         <w:rPr>
           <w:rFonts w:ascii="Segoe UI Symbol" w:eastAsia="Times New Roman" w:hAnsi="Segoe UI Symbol" w:cs="Segoe UI Symbol"/>
@@ -9689,7 +9969,21 @@
           <w:lang w:eastAsia="pt-BR"/>
           <w14:ligatures w14:val="none"/>
         </w:rPr>
-        <w:t xml:space="preserve"> Invertendo chaves e valores de um dicionário</w:t>
+        <w:t xml:space="preserve"> Invertendo</w:t>
+      </w:r>
+      <w:proofErr w:type="gramEnd"/>
+      <w:r>
+        <w:rPr>
+          <w:rFonts w:ascii="Times New Roman" w:eastAsia="Times New Roman" w:hAnsi="Times New Roman" w:cs="Times New Roman"/>
+          <w:b/>
+          <w:bCs/>
+          <w:kern w:val="0"/>
+          <w:sz w:val="27"/>
+          <w:szCs w:val="27"/>
+          <w:lang w:eastAsia="pt-BR"/>
+          <w14:ligatures w14:val="none"/>
+        </w:rPr>
+        <w:t xml:space="preserve"> chaves e valores de um dicionário</w:t>
       </w:r>
     </w:p>
     <w:p>
@@ -9938,6 +10232,7 @@
         </w:rPr>
         <w:t>4️</w:t>
       </w:r>
+      <w:proofErr w:type="gramStart"/>
       <w:r>
         <w:rPr>
           <w:rFonts w:ascii="Segoe UI Symbol" w:eastAsia="Times New Roman" w:hAnsi="Segoe UI Symbol" w:cs="Segoe UI Symbol"/>
@@ -9962,7 +10257,21 @@
           <w:lang w:eastAsia="pt-BR"/>
           <w14:ligatures w14:val="none"/>
         </w:rPr>
-        <w:t xml:space="preserve"> Criando um dicionário a partir de duas listas</w:t>
+        <w:t xml:space="preserve"> Criando</w:t>
+      </w:r>
+      <w:proofErr w:type="gramEnd"/>
+      <w:r>
+        <w:rPr>
+          <w:rFonts w:ascii="Times New Roman" w:eastAsia="Times New Roman" w:hAnsi="Times New Roman" w:cs="Times New Roman"/>
+          <w:b/>
+          <w:bCs/>
+          <w:kern w:val="0"/>
+          <w:sz w:val="27"/>
+          <w:szCs w:val="27"/>
+          <w:lang w:eastAsia="pt-BR"/>
+          <w14:ligatures w14:val="none"/>
+        </w:rPr>
+        <w:t xml:space="preserve"> um dicionário a partir de duas listas</w:t>
       </w:r>
     </w:p>
     <w:p>
@@ -10321,6 +10630,7 @@
         </w:rPr>
         <w:t>5️</w:t>
       </w:r>
+      <w:proofErr w:type="gramStart"/>
       <w:r>
         <w:rPr>
           <w:rFonts w:ascii="Segoe UI Symbol" w:eastAsia="Times New Roman" w:hAnsi="Segoe UI Symbol" w:cs="Segoe UI Symbol"/>
@@ -10345,7 +10655,21 @@
           <w:lang w:eastAsia="pt-BR"/>
           <w14:ligatures w14:val="none"/>
         </w:rPr>
-        <w:t xml:space="preserve"> Usando </w:t>
+        <w:t xml:space="preserve"> Usando</w:t>
+      </w:r>
+      <w:proofErr w:type="gramEnd"/>
+      <w:r>
+        <w:rPr>
+          <w:rFonts w:ascii="Times New Roman" w:eastAsia="Times New Roman" w:hAnsi="Times New Roman" w:cs="Times New Roman"/>
+          <w:b/>
+          <w:bCs/>
+          <w:kern w:val="0"/>
+          <w:sz w:val="27"/>
+          <w:szCs w:val="27"/>
+          <w:lang w:eastAsia="pt-BR"/>
+          <w14:ligatures w14:val="none"/>
+        </w:rPr>
+        <w:t xml:space="preserve"> </w:t>
       </w:r>
       <w:proofErr w:type="spellStart"/>
       <w:r>
@@ -10890,7 +11214,31 @@
           <w:lang w:eastAsia="pt-BR"/>
           <w14:ligatures w14:val="none"/>
         </w:rPr>
-        <w:t xml:space="preserve"> tradicionais.</w:t>
+        <w:t xml:space="preserve"> </w:t>
+      </w:r>
+      <w:proofErr w:type="gramStart"/>
+      <w:r>
+        <w:rPr>
+          <w:rFonts w:ascii="Times New Roman" w:eastAsia="Times New Roman" w:hAnsi="Times New Roman" w:cs="Times New Roman"/>
+          <w:kern w:val="0"/>
+          <w:sz w:val="24"/>
+          <w:szCs w:val="24"/>
+          <w:lang w:eastAsia="pt-BR"/>
+          <w14:ligatures w14:val="none"/>
+        </w:rPr>
+        <w:t>tradicionais</w:t>
+      </w:r>
+      <w:proofErr w:type="gramEnd"/>
+      <w:r>
+        <w:rPr>
+          <w:rFonts w:ascii="Times New Roman" w:eastAsia="Times New Roman" w:hAnsi="Times New Roman" w:cs="Times New Roman"/>
+          <w:kern w:val="0"/>
+          <w:sz w:val="24"/>
+          <w:szCs w:val="24"/>
+          <w:lang w:eastAsia="pt-BR"/>
+          <w14:ligatures w14:val="none"/>
+        </w:rPr>
+        <w:t>.</w:t>
       </w:r>
       <w:r>
         <w:rPr>
@@ -11049,7 +11397,35 @@
           <w:lang w:eastAsia="pt-BR"/>
           <w14:ligatures w14:val="none"/>
         </w:rPr>
-        <w:t xml:space="preserve"> externos.</w:t>
+        <w:t xml:space="preserve"> </w:t>
+      </w:r>
+      <w:proofErr w:type="gramStart"/>
+      <w:r>
+        <w:rPr>
+          <w:rFonts w:ascii="Times New Roman" w:eastAsia="Times New Roman" w:hAnsi="Times New Roman" w:cs="Times New Roman"/>
+          <w:b/>
+          <w:bCs/>
+          <w:kern w:val="0"/>
+          <w:sz w:val="24"/>
+          <w:szCs w:val="24"/>
+          <w:lang w:eastAsia="pt-BR"/>
+          <w14:ligatures w14:val="none"/>
+        </w:rPr>
+        <w:t>externos</w:t>
+      </w:r>
+      <w:proofErr w:type="gramEnd"/>
+      <w:r>
+        <w:rPr>
+          <w:rFonts w:ascii="Times New Roman" w:eastAsia="Times New Roman" w:hAnsi="Times New Roman" w:cs="Times New Roman"/>
+          <w:b/>
+          <w:bCs/>
+          <w:kern w:val="0"/>
+          <w:sz w:val="24"/>
+          <w:szCs w:val="24"/>
+          <w:lang w:eastAsia="pt-BR"/>
+          <w14:ligatures w14:val="none"/>
+        </w:rPr>
+        <w:t>.</w:t>
       </w:r>
     </w:p>
     <w:p>
@@ -11517,16 +11893,29 @@
           <w14:ligatures w14:val="none"/>
         </w:rPr>
       </w:pPr>
-      <w:r>
-        <w:rPr>
-          <w:rFonts w:ascii="Times New Roman" w:eastAsia="Times New Roman" w:hAnsi="Times New Roman" w:cs="Times New Roman"/>
-          <w:kern w:val="0"/>
-          <w:sz w:val="24"/>
-          <w:szCs w:val="24"/>
-          <w:lang w:eastAsia="pt-BR"/>
-          <w14:ligatures w14:val="none"/>
-        </w:rPr>
-        <w:t xml:space="preserve">Curtiu? Se quiser mais exemplos ou tiver dúvidas, só perguntar! </w:t>
+      <w:proofErr w:type="gramStart"/>
+      <w:r>
+        <w:rPr>
+          <w:rFonts w:ascii="Times New Roman" w:eastAsia="Times New Roman" w:hAnsi="Times New Roman" w:cs="Times New Roman"/>
+          <w:kern w:val="0"/>
+          <w:sz w:val="24"/>
+          <w:szCs w:val="24"/>
+          <w:lang w:eastAsia="pt-BR"/>
+          <w14:ligatures w14:val="none"/>
+        </w:rPr>
+        <w:t>Curtiu</w:t>
+      </w:r>
+      <w:proofErr w:type="gramEnd"/>
+      <w:r>
+        <w:rPr>
+          <w:rFonts w:ascii="Times New Roman" w:eastAsia="Times New Roman" w:hAnsi="Times New Roman" w:cs="Times New Roman"/>
+          <w:kern w:val="0"/>
+          <w:sz w:val="24"/>
+          <w:szCs w:val="24"/>
+          <w:lang w:eastAsia="pt-BR"/>
+          <w14:ligatures w14:val="none"/>
+        </w:rPr>
+        <w:t xml:space="preserve">? Se quiser mais exemplos ou tiver dúvidas, só perguntar! </w:t>
       </w:r>
       <w:r>
         <w:rPr>
@@ -11538,6 +11927,276 @@
           <w14:ligatures w14:val="none"/>
         </w:rPr>
         <w:t>🚀</w:t>
+      </w:r>
+    </w:p>
+    <w:p>
+      <w:pPr>
+        <w:shd w:val="clear" w:color="auto" w:fill="1F1F1F"/>
+        <w:spacing w:after="0" w:line="360" w:lineRule="atLeast"/>
+        <w:rPr>
+          <w:rFonts w:ascii="Consolas" w:eastAsia="Times New Roman" w:hAnsi="Consolas" w:cs="Times New Roman"/>
+          <w:color w:val="CCCCCC"/>
+          <w:kern w:val="0"/>
+          <w:sz w:val="21"/>
+          <w:szCs w:val="21"/>
+          <w:lang w:eastAsia="pt-BR"/>
+          <w14:ligatures w14:val="none"/>
+        </w:rPr>
+      </w:pPr>
+      <w:r>
+        <w:rPr>
+          <w:rFonts w:ascii="Consolas" w:eastAsia="Times New Roman" w:hAnsi="Consolas" w:cs="Times New Roman"/>
+          <w:color w:val="6A9955"/>
+          <w:kern w:val="0"/>
+          <w:sz w:val="21"/>
+          <w:szCs w:val="21"/>
+          <w:lang w:eastAsia="pt-BR"/>
+          <w14:ligatures w14:val="none"/>
+        </w:rPr>
+        <w:t># construindo uma calculadora melhor...</w:t>
+      </w:r>
+    </w:p>
+    <w:p>
+      <w:pPr>
+        <w:shd w:val="clear" w:color="auto" w:fill="1F1F1F"/>
+        <w:spacing w:after="0" w:line="360" w:lineRule="atLeast"/>
+        <w:rPr>
+          <w:rFonts w:ascii="Consolas" w:eastAsia="Times New Roman" w:hAnsi="Consolas" w:cs="Times New Roman"/>
+          <w:color w:val="CCCCCC"/>
+          <w:kern w:val="0"/>
+          <w:sz w:val="21"/>
+          <w:szCs w:val="21"/>
+          <w:lang w:eastAsia="pt-BR"/>
+          <w14:ligatures w14:val="none"/>
+        </w:rPr>
+      </w:pPr>
+      <w:r>
+        <w:rPr>
+          <w:rFonts w:ascii="Consolas" w:eastAsia="Times New Roman" w:hAnsi="Consolas" w:cs="Times New Roman"/>
+          <w:color w:val="CE9178"/>
+          <w:kern w:val="0"/>
+          <w:sz w:val="21"/>
+          <w:szCs w:val="21"/>
+          <w:lang w:eastAsia="pt-BR"/>
+          <w14:ligatures w14:val="none"/>
+        </w:rPr>
+        <w:t>'''Selecione o número da operação desejada:</w:t>
+      </w:r>
+    </w:p>
+    <w:p>
+      <w:pPr>
+        <w:shd w:val="clear" w:color="auto" w:fill="1F1F1F"/>
+        <w:spacing w:after="0" w:line="360" w:lineRule="atLeast"/>
+        <w:rPr>
+          <w:rFonts w:ascii="Consolas" w:eastAsia="Times New Roman" w:hAnsi="Consolas" w:cs="Times New Roman"/>
+          <w:color w:val="CCCCCC"/>
+          <w:kern w:val="0"/>
+          <w:sz w:val="21"/>
+          <w:szCs w:val="21"/>
+          <w:lang w:eastAsia="pt-BR"/>
+          <w14:ligatures w14:val="none"/>
+        </w:rPr>
+      </w:pPr>
+      <w:r>
+        <w:rPr>
+          <w:rFonts w:ascii="Consolas" w:eastAsia="Times New Roman" w:hAnsi="Consolas" w:cs="Times New Roman"/>
+          <w:color w:val="CE9178"/>
+          <w:kern w:val="0"/>
+          <w:sz w:val="21"/>
+          <w:szCs w:val="21"/>
+          <w:lang w:eastAsia="pt-BR"/>
+          <w14:ligatures w14:val="none"/>
+        </w:rPr>
+        <w:t>1 - Soma</w:t>
+      </w:r>
+    </w:p>
+    <w:p>
+      <w:pPr>
+        <w:shd w:val="clear" w:color="auto" w:fill="1F1F1F"/>
+        <w:spacing w:after="0" w:line="360" w:lineRule="atLeast"/>
+        <w:rPr>
+          <w:rFonts w:ascii="Consolas" w:eastAsia="Times New Roman" w:hAnsi="Consolas" w:cs="Times New Roman"/>
+          <w:color w:val="CCCCCC"/>
+          <w:kern w:val="0"/>
+          <w:sz w:val="21"/>
+          <w:szCs w:val="21"/>
+          <w:lang w:eastAsia="pt-BR"/>
+          <w14:ligatures w14:val="none"/>
+        </w:rPr>
+      </w:pPr>
+      <w:r>
+        <w:rPr>
+          <w:rFonts w:ascii="Consolas" w:eastAsia="Times New Roman" w:hAnsi="Consolas" w:cs="Times New Roman"/>
+          <w:color w:val="CE9178"/>
+          <w:kern w:val="0"/>
+          <w:sz w:val="21"/>
+          <w:szCs w:val="21"/>
+          <w:lang w:eastAsia="pt-BR"/>
+          <w14:ligatures w14:val="none"/>
+        </w:rPr>
+        <w:t>2 - Subtração</w:t>
+      </w:r>
+    </w:p>
+    <w:p>
+      <w:pPr>
+        <w:shd w:val="clear" w:color="auto" w:fill="1F1F1F"/>
+        <w:spacing w:after="0" w:line="360" w:lineRule="atLeast"/>
+        <w:rPr>
+          <w:rFonts w:ascii="Consolas" w:eastAsia="Times New Roman" w:hAnsi="Consolas" w:cs="Times New Roman"/>
+          <w:color w:val="CCCCCC"/>
+          <w:kern w:val="0"/>
+          <w:sz w:val="21"/>
+          <w:szCs w:val="21"/>
+          <w:lang w:eastAsia="pt-BR"/>
+          <w14:ligatures w14:val="none"/>
+        </w:rPr>
+      </w:pPr>
+      <w:r>
+        <w:rPr>
+          <w:rFonts w:ascii="Consolas" w:eastAsia="Times New Roman" w:hAnsi="Consolas" w:cs="Times New Roman"/>
+          <w:color w:val="CE9178"/>
+          <w:kern w:val="0"/>
+          <w:sz w:val="21"/>
+          <w:szCs w:val="21"/>
+          <w:lang w:eastAsia="pt-BR"/>
+          <w14:ligatures w14:val="none"/>
+        </w:rPr>
+        <w:t>3 - Multiplicação</w:t>
+      </w:r>
+    </w:p>
+    <w:p>
+      <w:pPr>
+        <w:shd w:val="clear" w:color="auto" w:fill="1F1F1F"/>
+        <w:spacing w:after="0" w:line="360" w:lineRule="atLeast"/>
+        <w:rPr>
+          <w:rFonts w:ascii="Consolas" w:eastAsia="Times New Roman" w:hAnsi="Consolas" w:cs="Times New Roman"/>
+          <w:color w:val="CCCCCC"/>
+          <w:kern w:val="0"/>
+          <w:sz w:val="21"/>
+          <w:szCs w:val="21"/>
+          <w:lang w:eastAsia="pt-BR"/>
+          <w14:ligatures w14:val="none"/>
+        </w:rPr>
+      </w:pPr>
+      <w:r>
+        <w:rPr>
+          <w:rFonts w:ascii="Consolas" w:eastAsia="Times New Roman" w:hAnsi="Consolas" w:cs="Times New Roman"/>
+          <w:color w:val="CE9178"/>
+          <w:kern w:val="0"/>
+          <w:sz w:val="21"/>
+          <w:szCs w:val="21"/>
+          <w:lang w:eastAsia="pt-BR"/>
+          <w14:ligatures w14:val="none"/>
+        </w:rPr>
+        <w:t>4 - Divisão</w:t>
+      </w:r>
+    </w:p>
+    <w:p>
+      <w:pPr>
+        <w:shd w:val="clear" w:color="auto" w:fill="1F1F1F"/>
+        <w:spacing w:after="0" w:line="360" w:lineRule="atLeast"/>
+        <w:rPr>
+          <w:rFonts w:ascii="Consolas" w:eastAsia="Times New Roman" w:hAnsi="Consolas" w:cs="Times New Roman"/>
+          <w:color w:val="CCCCCC"/>
+          <w:kern w:val="0"/>
+          <w:sz w:val="21"/>
+          <w:szCs w:val="21"/>
+          <w:lang w:eastAsia="pt-BR"/>
+          <w14:ligatures w14:val="none"/>
+        </w:rPr>
+      </w:pPr>
+      <w:r>
+        <w:rPr>
+          <w:rFonts w:ascii="Consolas" w:eastAsia="Times New Roman" w:hAnsi="Consolas" w:cs="Times New Roman"/>
+          <w:color w:val="CE9178"/>
+          <w:kern w:val="0"/>
+          <w:sz w:val="21"/>
+          <w:szCs w:val="21"/>
+          <w:lang w:eastAsia="pt-BR"/>
+          <w14:ligatures w14:val="none"/>
+        </w:rPr>
+        <w:t>Digite sua opção (1/2/3/4): 1</w:t>
+      </w:r>
+    </w:p>
+    <w:p>
+      <w:pPr>
+        <w:shd w:val="clear" w:color="auto" w:fill="1F1F1F"/>
+        <w:spacing w:after="0" w:line="360" w:lineRule="atLeast"/>
+        <w:rPr>
+          <w:rFonts w:ascii="Consolas" w:eastAsia="Times New Roman" w:hAnsi="Consolas" w:cs="Times New Roman"/>
+          <w:color w:val="CCCCCC"/>
+          <w:kern w:val="0"/>
+          <w:sz w:val="21"/>
+          <w:szCs w:val="21"/>
+          <w:lang w:eastAsia="pt-BR"/>
+          <w14:ligatures w14:val="none"/>
+        </w:rPr>
+      </w:pPr>
+      <w:r>
+        <w:rPr>
+          <w:rFonts w:ascii="Consolas" w:eastAsia="Times New Roman" w:hAnsi="Consolas" w:cs="Times New Roman"/>
+          <w:color w:val="CE9178"/>
+          <w:kern w:val="0"/>
+          <w:sz w:val="21"/>
+          <w:szCs w:val="21"/>
+          <w:lang w:eastAsia="pt-BR"/>
+          <w14:ligatures w14:val="none"/>
+        </w:rPr>
+        <w:t>Digite o primeiro número: 23</w:t>
+      </w:r>
+    </w:p>
+    <w:p>
+      <w:pPr>
+        <w:shd w:val="clear" w:color="auto" w:fill="1F1F1F"/>
+        <w:spacing w:after="0" w:line="360" w:lineRule="atLeast"/>
+        <w:rPr>
+          <w:rFonts w:ascii="Consolas" w:eastAsia="Times New Roman" w:hAnsi="Consolas" w:cs="Times New Roman"/>
+          <w:color w:val="CCCCCC"/>
+          <w:kern w:val="0"/>
+          <w:sz w:val="21"/>
+          <w:szCs w:val="21"/>
+          <w:lang w:eastAsia="pt-BR"/>
+          <w14:ligatures w14:val="none"/>
+        </w:rPr>
+      </w:pPr>
+      <w:r>
+        <w:rPr>
+          <w:rFonts w:ascii="Consolas" w:eastAsia="Times New Roman" w:hAnsi="Consolas" w:cs="Times New Roman"/>
+          <w:color w:val="CE9178"/>
+          <w:kern w:val="0"/>
+          <w:sz w:val="21"/>
+          <w:szCs w:val="21"/>
+          <w:lang w:eastAsia="pt-BR"/>
+          <w14:ligatures w14:val="none"/>
+        </w:rPr>
+        <w:t>Digite o segundo número: 45</w:t>
+      </w:r>
+    </w:p>
+    <w:p>
+      <w:pPr>
+        <w:shd w:val="clear" w:color="auto" w:fill="1F1F1F"/>
+        <w:spacing w:after="0" w:line="360" w:lineRule="atLeast"/>
+        <w:rPr>
+          <w:rFonts w:ascii="Consolas" w:eastAsia="Times New Roman" w:hAnsi="Consolas" w:cs="Times New Roman"/>
+          <w:color w:val="CCCCCC"/>
+          <w:kern w:val="0"/>
+          <w:sz w:val="21"/>
+          <w:szCs w:val="21"/>
+          <w:lang w:eastAsia="pt-BR"/>
+          <w14:ligatures w14:val="none"/>
+        </w:rPr>
+      </w:pPr>
+      <w:r>
+        <w:rPr>
+          <w:rFonts w:ascii="Consolas" w:eastAsia="Times New Roman" w:hAnsi="Consolas" w:cs="Times New Roman"/>
+          <w:color w:val="CE9178"/>
+          <w:kern w:val="0"/>
+          <w:sz w:val="21"/>
+          <w:szCs w:val="21"/>
+          <w:lang w:eastAsia="pt-BR"/>
+          <w14:ligatures w14:val="none"/>
+        </w:rPr>
+        <w:t>23 + 45 = 68'''</w:t>
       </w:r>
     </w:p>
     <w:p/>

</xml_diff>